<commit_message>
Entrega Gestión de proyecto WEB
Entrega en word y pdf
</commit_message>
<xml_diff>
--- a/proyecto/G.Proyecto/Gestion de ProyectoBrunoEdit.docx
+++ b/proyecto/G.Proyecto/Gestion de ProyectoBrunoEdit.docx
@@ -1,6 +1,6 @@
 
 <file path=word/document.xml><?xml version="1.0" encoding="utf-8"?>
-<w:document xmlns:wpc="http://schemas.microsoft.com/office/word/2010/wordprocessingCanvas" xmlns:cx="http://schemas.microsoft.com/office/drawing/2014/chartex" xmlns:cx1="http://schemas.microsoft.com/office/drawing/2015/9/8/chartex" xmlns:cx2="http://schemas.microsoft.com/office/drawing/2015/10/21/chartex" xmlns:cx3="http://schemas.microsoft.com/office/drawing/2016/5/9/chartex" xmlns:cx4="http://schemas.microsoft.com/office/drawing/2016/5/10/chartex" xmlns:cx5="http://schemas.microsoft.com/office/drawing/2016/5/11/chartex" xmlns:cx6="http://schemas.microsoft.com/office/drawing/2016/5/12/chartex" xmlns:cx7="http://schemas.microsoft.com/office/drawing/2016/5/13/chartex" xmlns:cx8="http://schemas.microsoft.com/office/drawing/2016/5/14/chartex" xmlns:mc="http://schemas.openxmlformats.org/markup-compatibility/2006" xmlns:aink="http://schemas.microsoft.com/office/drawing/2016/ink" xmlns:am3d="http://schemas.microsoft.com/office/drawing/2017/model3d" xmlns:o="urn:schemas-microsoft-com:office:office" xmlns:r="http://schemas.openxmlformats.org/officeDocument/2006/relationships" xmlns:m="http://schemas.openxmlformats.org/officeDocument/2006/math" xmlns:v="urn:schemas-microsoft-com:vml" xmlns:wp14="http://schemas.microsoft.com/office/word/2010/wordprocessingDrawing" xmlns:wp="http://schemas.openxmlformats.org/drawingml/2006/wordprocessingDrawing" xmlns:w10="urn:schemas-microsoft-com:office:word" xmlns:w="http://schemas.openxmlformats.org/wordprocessingml/2006/main" xmlns:w14="http://schemas.microsoft.com/office/word/2010/wordml" xmlns:w15="http://schemas.microsoft.com/office/word/2012/wordml" xmlns:w16cid="http://schemas.microsoft.com/office/word/2016/wordml/cid" xmlns:w16se="http://schemas.microsoft.com/office/word/2015/wordml/symex" xmlns:wpg="http://schemas.microsoft.com/office/word/2010/wordprocessingGroup" xmlns:wpi="http://schemas.microsoft.com/office/word/2010/wordprocessingInk" xmlns:wne="http://schemas.microsoft.com/office/word/2006/wordml" xmlns:wps="http://schemas.microsoft.com/office/word/2010/wordprocessingShape" mc:Ignorable="w14 w15 w16se w16cid wp14">
+<w:document xmlns:wpc="http://schemas.microsoft.com/office/word/2010/wordprocessingCanvas" xmlns:cx="http://schemas.microsoft.com/office/drawing/2014/chartex" xmlns:cx1="http://schemas.microsoft.com/office/drawing/2015/9/8/chartex" xmlns:cx2="http://schemas.microsoft.com/office/drawing/2015/10/21/chartex" xmlns:cx3="http://schemas.microsoft.com/office/drawing/2016/5/9/chartex" xmlns:cx4="http://schemas.microsoft.com/office/drawing/2016/5/10/chartex" xmlns:cx5="http://schemas.microsoft.com/office/drawing/2016/5/11/chartex" xmlns:cx6="http://schemas.microsoft.com/office/drawing/2016/5/12/chartex" xmlns:cx7="http://schemas.microsoft.com/office/drawing/2016/5/13/chartex" xmlns:cx8="http://schemas.microsoft.com/office/drawing/2016/5/14/chartex" xmlns:mc="http://schemas.openxmlformats.org/markup-compatibility/2006" xmlns:aink="http://schemas.microsoft.com/office/drawing/2016/ink" xmlns:am3d="http://schemas.microsoft.com/office/drawing/2017/model3d" xmlns:o="urn:schemas-microsoft-com:office:office" xmlns:oel="http://schemas.microsoft.com/office/2019/extlst" xmlns:r="http://schemas.openxmlformats.org/officeDocument/2006/relationships" xmlns:m="http://schemas.openxmlformats.org/officeDocument/2006/math" xmlns:v="urn:schemas-microsoft-com:vml" xmlns:wp14="http://schemas.microsoft.com/office/word/2010/wordprocessingDrawing" xmlns:wp="http://schemas.openxmlformats.org/drawingml/2006/wordprocessingDrawing" xmlns:w10="urn:schemas-microsoft-com:office:word" xmlns:w="http://schemas.openxmlformats.org/wordprocessingml/2006/main" xmlns:w14="http://schemas.microsoft.com/office/word/2010/wordml" xmlns:w15="http://schemas.microsoft.com/office/word/2012/wordml" xmlns:w16cex="http://schemas.microsoft.com/office/word/2018/wordml/cex" xmlns:w16cid="http://schemas.microsoft.com/office/word/2016/wordml/cid" xmlns:w16="http://schemas.microsoft.com/office/word/2018/wordml" xmlns:w16sdtdh="http://schemas.microsoft.com/office/word/2020/wordml/sdtdatahash" xmlns:w16se="http://schemas.microsoft.com/office/word/2015/wordml/symex" xmlns:wpg="http://schemas.microsoft.com/office/word/2010/wordprocessingGroup" xmlns:wpi="http://schemas.microsoft.com/office/word/2010/wordprocessingInk" xmlns:wne="http://schemas.microsoft.com/office/word/2006/wordml" xmlns:wps="http://schemas.microsoft.com/office/word/2010/wordprocessingShape" mc:Ignorable="w14 w15 w16se w16cid w16 w16cex w16sdtdh wp14">
   <w:body>
     <w:p>
       <w:pPr>
@@ -345,7 +345,23 @@
           <w:sz w:val="28"/>
           <w:szCs w:val="28"/>
         </w:rPr>
-        <w:t>Brian Dos Santos</w:t>
+        <w:t>Bra</w:t>
+      </w:r>
+      <w:r>
+        <w:rPr>
+          <w:rFonts w:ascii="Georgia" w:hAnsi="Georgia"/>
+          <w:sz w:val="28"/>
+          <w:szCs w:val="28"/>
+        </w:rPr>
+        <w:t>ia</w:t>
+      </w:r>
+      <w:r>
+        <w:rPr>
+          <w:rFonts w:ascii="Georgia" w:hAnsi="Georgia"/>
+          <w:sz w:val="28"/>
+          <w:szCs w:val="28"/>
+        </w:rPr>
+        <w:t>n Dos Santos</w:t>
       </w:r>
       <w:r>
         <w:rPr>
@@ -5868,8 +5884,6 @@
           <w:lang w:val="es-UY"/>
         </w:rPr>
       </w:pPr>
-      <w:bookmarkStart w:id="10" w:name="_GoBack"/>
-      <w:bookmarkEnd w:id="10"/>
       <w:r>
         <w:rPr>
           <w:rFonts w:ascii="Georgia" w:hAnsi="Georgia"/>
@@ -7573,12 +7587,12 @@
           <w:sz w:val="32"/>
         </w:rPr>
       </w:pPr>
-      <w:bookmarkStart w:id="11" w:name="_Toc402694073"/>
-      <w:bookmarkStart w:id="12" w:name="_Toc425908768"/>
-      <w:bookmarkStart w:id="13" w:name="_Toc428012609"/>
-      <w:bookmarkStart w:id="14" w:name="_Toc428012641"/>
-      <w:bookmarkStart w:id="15" w:name="_Toc428012709"/>
-      <w:bookmarkStart w:id="16" w:name="_Toc428150471"/>
+      <w:bookmarkStart w:id="10" w:name="_Toc402694073"/>
+      <w:bookmarkStart w:id="11" w:name="_Toc425908768"/>
+      <w:bookmarkStart w:id="12" w:name="_Toc428012609"/>
+      <w:bookmarkStart w:id="13" w:name="_Toc428012641"/>
+      <w:bookmarkStart w:id="14" w:name="_Toc428012709"/>
+      <w:bookmarkStart w:id="15" w:name="_Toc428150471"/>
     </w:p>
     <w:p>
       <w:pPr>
@@ -12466,19 +12480,19 @@
           <w:szCs w:val="24"/>
         </w:rPr>
       </w:pPr>
-      <w:bookmarkStart w:id="17" w:name="_Toc425908771"/>
-      <w:bookmarkStart w:id="18" w:name="_Toc428012612"/>
-      <w:bookmarkStart w:id="19" w:name="_Toc428012644"/>
-      <w:bookmarkStart w:id="20" w:name="_Toc428012712"/>
-      <w:bookmarkStart w:id="21" w:name="_Toc428150474"/>
-      <w:bookmarkStart w:id="22" w:name="AnexoB"/>
-      <w:bookmarkStart w:id="23" w:name="_Toc402694076"/>
+      <w:bookmarkStart w:id="16" w:name="_Toc425908771"/>
+      <w:bookmarkStart w:id="17" w:name="_Toc428012612"/>
+      <w:bookmarkStart w:id="18" w:name="_Toc428012644"/>
+      <w:bookmarkStart w:id="19" w:name="_Toc428012712"/>
+      <w:bookmarkStart w:id="20" w:name="_Toc428150474"/>
+      <w:bookmarkStart w:id="21" w:name="AnexoB"/>
+      <w:bookmarkStart w:id="22" w:name="_Toc402694076"/>
+      <w:bookmarkEnd w:id="10"/>
       <w:bookmarkEnd w:id="11"/>
       <w:bookmarkEnd w:id="12"/>
       <w:bookmarkEnd w:id="13"/>
       <w:bookmarkEnd w:id="14"/>
       <w:bookmarkEnd w:id="15"/>
-      <w:bookmarkEnd w:id="16"/>
       <w:r>
         <w:rPr>
           <w:rFonts w:ascii="Georgia" w:hAnsi="Georgia"/>
@@ -13134,7 +13148,19 @@
               <w:rPr>
                 <w:lang w:val="es-UY"/>
               </w:rPr>
-              <w:t>Brian</w:t>
+              <w:t>Br</w:t>
+            </w:r>
+            <w:r>
+              <w:rPr>
+                <w:lang w:val="es-UY"/>
+              </w:rPr>
+              <w:t>a</w:t>
+            </w:r>
+            <w:r>
+              <w:rPr>
+                <w:lang w:val="es-UY"/>
+              </w:rPr>
+              <w:t>ian</w:t>
             </w:r>
           </w:p>
         </w:tc>
@@ -15011,7 +15037,19 @@
               <w:rPr>
                 <w:lang w:val="es-UY"/>
               </w:rPr>
-              <w:t>Brian</w:t>
+              <w:t>Br</w:t>
+            </w:r>
+            <w:r>
+              <w:rPr>
+                <w:lang w:val="es-UY"/>
+              </w:rPr>
+              <w:t>a</w:t>
+            </w:r>
+            <w:r>
+              <w:rPr>
+                <w:lang w:val="es-UY"/>
+              </w:rPr>
+              <w:t>ian</w:t>
             </w:r>
           </w:p>
         </w:tc>
@@ -15713,21 +15751,7 @@
               <w:rPr>
                 <w:lang w:val="es-UY"/>
               </w:rPr>
-              <w:t xml:space="preserve">Estudio de para </w:t>
-            </w:r>
-            <w:proofErr w:type="spellStart"/>
-            <w:r>
-              <w:rPr>
-                <w:lang w:val="es-UY"/>
-              </w:rPr>
-              <w:t>que</w:t>
-            </w:r>
-            <w:proofErr w:type="spellEnd"/>
-            <w:r>
-              <w:rPr>
-                <w:lang w:val="es-UY"/>
-              </w:rPr>
-              <w:t xml:space="preserve"> sirve esta terminal</w:t>
+              <w:t>Estudio de para que sirve esta terminal</w:t>
             </w:r>
           </w:p>
         </w:tc>
@@ -16236,19 +16260,19 @@
         </w:rPr>
         <w:t xml:space="preserve">Anexo </w:t>
       </w:r>
+      <w:bookmarkEnd w:id="16"/>
       <w:bookmarkEnd w:id="17"/>
       <w:bookmarkEnd w:id="18"/>
       <w:bookmarkEnd w:id="19"/>
       <w:bookmarkEnd w:id="20"/>
+      <w:r>
+        <w:rPr>
+          <w:rFonts w:ascii="Georgia" w:hAnsi="Georgia"/>
+          <w:u w:val="single"/>
+        </w:rPr>
+        <w:t>B</w:t>
+      </w:r>
       <w:bookmarkEnd w:id="21"/>
-      <w:r>
-        <w:rPr>
-          <w:rFonts w:ascii="Georgia" w:hAnsi="Georgia"/>
-          <w:u w:val="single"/>
-        </w:rPr>
-        <w:t>B</w:t>
-      </w:r>
-      <w:bookmarkEnd w:id="22"/>
     </w:p>
     <w:p>
       <w:pPr>
@@ -16573,12 +16597,12 @@
       <w:r>
         <w:br w:type="page"/>
       </w:r>
-      <w:bookmarkStart w:id="24" w:name="_Toc425908772"/>
-      <w:bookmarkStart w:id="25" w:name="_Toc428012613"/>
-      <w:bookmarkStart w:id="26" w:name="_Toc428012645"/>
-      <w:bookmarkStart w:id="27" w:name="_Toc428012713"/>
-      <w:bookmarkStart w:id="28" w:name="_Toc428150475"/>
-      <w:bookmarkStart w:id="29" w:name="AnexoC"/>
+      <w:bookmarkStart w:id="23" w:name="_Toc425908772"/>
+      <w:bookmarkStart w:id="24" w:name="_Toc428012613"/>
+      <w:bookmarkStart w:id="25" w:name="_Toc428012645"/>
+      <w:bookmarkStart w:id="26" w:name="_Toc428012713"/>
+      <w:bookmarkStart w:id="27" w:name="_Toc428150475"/>
+      <w:bookmarkStart w:id="28" w:name="AnexoC"/>
       <w:r>
         <w:rPr>
           <w:rFonts w:ascii="Georgia" w:hAnsi="Georgia"/>
@@ -16587,19 +16611,19 @@
         <w:lastRenderedPageBreak/>
         <w:t xml:space="preserve">Anexo </w:t>
       </w:r>
+      <w:bookmarkEnd w:id="23"/>
       <w:bookmarkEnd w:id="24"/>
       <w:bookmarkEnd w:id="25"/>
       <w:bookmarkEnd w:id="26"/>
       <w:bookmarkEnd w:id="27"/>
+      <w:r>
+        <w:rPr>
+          <w:rFonts w:ascii="Georgia" w:hAnsi="Georgia"/>
+          <w:u w:val="single"/>
+        </w:rPr>
+        <w:t>C</w:t>
+      </w:r>
       <w:bookmarkEnd w:id="28"/>
-      <w:r>
-        <w:rPr>
-          <w:rFonts w:ascii="Georgia" w:hAnsi="Georgia"/>
-          <w:u w:val="single"/>
-        </w:rPr>
-        <w:t>C</w:t>
-      </w:r>
-      <w:bookmarkEnd w:id="29"/>
     </w:p>
     <w:p>
       <w:pPr>
@@ -17130,7 +17154,7 @@
         </w:rPr>
       </w:pPr>
     </w:p>
-    <w:bookmarkEnd w:id="23"/>
+    <w:bookmarkEnd w:id="22"/>
     <w:p>
       <w:pPr>
         <w:pStyle w:val="Ttulo1"/>
@@ -17689,7 +17713,7 @@
 </file>
 
 <file path=word/endnotes.xml><?xml version="1.0" encoding="utf-8"?>
-<w:endnotes xmlns:wpc="http://schemas.microsoft.com/office/word/2010/wordprocessingCanvas" xmlns:cx="http://schemas.microsoft.com/office/drawing/2014/chartex" xmlns:cx1="http://schemas.microsoft.com/office/drawing/2015/9/8/chartex" xmlns:cx2="http://schemas.microsoft.com/office/drawing/2015/10/21/chartex" xmlns:cx3="http://schemas.microsoft.com/office/drawing/2016/5/9/chartex" xmlns:cx4="http://schemas.microsoft.com/office/drawing/2016/5/10/chartex" xmlns:cx5="http://schemas.microsoft.com/office/drawing/2016/5/11/chartex" xmlns:cx6="http://schemas.microsoft.com/office/drawing/2016/5/12/chartex" xmlns:cx7="http://schemas.microsoft.com/office/drawing/2016/5/13/chartex" xmlns:cx8="http://schemas.microsoft.com/office/drawing/2016/5/14/chartex" xmlns:mc="http://schemas.openxmlformats.org/markup-compatibility/2006" xmlns:aink="http://schemas.microsoft.com/office/drawing/2016/ink" xmlns:am3d="http://schemas.microsoft.com/office/drawing/2017/model3d" xmlns:o="urn:schemas-microsoft-com:office:office" xmlns:r="http://schemas.openxmlformats.org/officeDocument/2006/relationships" xmlns:m="http://schemas.openxmlformats.org/officeDocument/2006/math" xmlns:v="urn:schemas-microsoft-com:vml" xmlns:wp14="http://schemas.microsoft.com/office/word/2010/wordprocessingDrawing" xmlns:wp="http://schemas.openxmlformats.org/drawingml/2006/wordprocessingDrawing" xmlns:w10="urn:schemas-microsoft-com:office:word" xmlns:w="http://schemas.openxmlformats.org/wordprocessingml/2006/main" xmlns:w14="http://schemas.microsoft.com/office/word/2010/wordml" xmlns:w15="http://schemas.microsoft.com/office/word/2012/wordml" xmlns:w16cid="http://schemas.microsoft.com/office/word/2016/wordml/cid" xmlns:w16se="http://schemas.microsoft.com/office/word/2015/wordml/symex" xmlns:wpg="http://schemas.microsoft.com/office/word/2010/wordprocessingGroup" xmlns:wpi="http://schemas.microsoft.com/office/word/2010/wordprocessingInk" xmlns:wne="http://schemas.microsoft.com/office/word/2006/wordml" xmlns:wps="http://schemas.microsoft.com/office/word/2010/wordprocessingShape" mc:Ignorable="w14 w15 w16se w16cid wp14">
+<w:endnotes xmlns:wpc="http://schemas.microsoft.com/office/word/2010/wordprocessingCanvas" xmlns:cx="http://schemas.microsoft.com/office/drawing/2014/chartex" xmlns:cx1="http://schemas.microsoft.com/office/drawing/2015/9/8/chartex" xmlns:cx2="http://schemas.microsoft.com/office/drawing/2015/10/21/chartex" xmlns:cx3="http://schemas.microsoft.com/office/drawing/2016/5/9/chartex" xmlns:cx4="http://schemas.microsoft.com/office/drawing/2016/5/10/chartex" xmlns:cx5="http://schemas.microsoft.com/office/drawing/2016/5/11/chartex" xmlns:cx6="http://schemas.microsoft.com/office/drawing/2016/5/12/chartex" xmlns:cx7="http://schemas.microsoft.com/office/drawing/2016/5/13/chartex" xmlns:cx8="http://schemas.microsoft.com/office/drawing/2016/5/14/chartex" xmlns:mc="http://schemas.openxmlformats.org/markup-compatibility/2006" xmlns:aink="http://schemas.microsoft.com/office/drawing/2016/ink" xmlns:am3d="http://schemas.microsoft.com/office/drawing/2017/model3d" xmlns:o="urn:schemas-microsoft-com:office:office" xmlns:oel="http://schemas.microsoft.com/office/2019/extlst" xmlns:r="http://schemas.openxmlformats.org/officeDocument/2006/relationships" xmlns:m="http://schemas.openxmlformats.org/officeDocument/2006/math" xmlns:v="urn:schemas-microsoft-com:vml" xmlns:wp14="http://schemas.microsoft.com/office/word/2010/wordprocessingDrawing" xmlns:wp="http://schemas.openxmlformats.org/drawingml/2006/wordprocessingDrawing" xmlns:w10="urn:schemas-microsoft-com:office:word" xmlns:w="http://schemas.openxmlformats.org/wordprocessingml/2006/main" xmlns:w14="http://schemas.microsoft.com/office/word/2010/wordml" xmlns:w15="http://schemas.microsoft.com/office/word/2012/wordml" xmlns:w16cex="http://schemas.microsoft.com/office/word/2018/wordml/cex" xmlns:w16cid="http://schemas.microsoft.com/office/word/2016/wordml/cid" xmlns:w16="http://schemas.microsoft.com/office/word/2018/wordml" xmlns:w16sdtdh="http://schemas.microsoft.com/office/word/2020/wordml/sdtdatahash" xmlns:w16se="http://schemas.microsoft.com/office/word/2015/wordml/symex" xmlns:wpg="http://schemas.microsoft.com/office/word/2010/wordprocessingGroup" xmlns:wpi="http://schemas.microsoft.com/office/word/2010/wordprocessingInk" xmlns:wne="http://schemas.microsoft.com/office/word/2006/wordml" xmlns:wps="http://schemas.microsoft.com/office/word/2010/wordprocessingShape" mc:Ignorable="w14 w15 w16se w16cid w16 w16cex w16sdtdh wp14">
   <w:endnote w:type="separator" w:id="-1">
     <w:p>
       <w:r>
@@ -17708,7 +17732,7 @@
 </file>
 
 <file path=word/footer1.xml><?xml version="1.0" encoding="utf-8"?>
-<w:ftr xmlns:wpc="http://schemas.microsoft.com/office/word/2010/wordprocessingCanvas" xmlns:cx="http://schemas.microsoft.com/office/drawing/2014/chartex" xmlns:cx1="http://schemas.microsoft.com/office/drawing/2015/9/8/chartex" xmlns:cx2="http://schemas.microsoft.com/office/drawing/2015/10/21/chartex" xmlns:cx3="http://schemas.microsoft.com/office/drawing/2016/5/9/chartex" xmlns:cx4="http://schemas.microsoft.com/office/drawing/2016/5/10/chartex" xmlns:cx5="http://schemas.microsoft.com/office/drawing/2016/5/11/chartex" xmlns:cx6="http://schemas.microsoft.com/office/drawing/2016/5/12/chartex" xmlns:cx7="http://schemas.microsoft.com/office/drawing/2016/5/13/chartex" xmlns:cx8="http://schemas.microsoft.com/office/drawing/2016/5/14/chartex" xmlns:mc="http://schemas.openxmlformats.org/markup-compatibility/2006" xmlns:aink="http://schemas.microsoft.com/office/drawing/2016/ink" xmlns:am3d="http://schemas.microsoft.com/office/drawing/2017/model3d" xmlns:o="urn:schemas-microsoft-com:office:office" xmlns:r="http://schemas.openxmlformats.org/officeDocument/2006/relationships" xmlns:m="http://schemas.openxmlformats.org/officeDocument/2006/math" xmlns:v="urn:schemas-microsoft-com:vml" xmlns:wp14="http://schemas.microsoft.com/office/word/2010/wordprocessingDrawing" xmlns:wp="http://schemas.openxmlformats.org/drawingml/2006/wordprocessingDrawing" xmlns:w10="urn:schemas-microsoft-com:office:word" xmlns:w="http://schemas.openxmlformats.org/wordprocessingml/2006/main" xmlns:w14="http://schemas.microsoft.com/office/word/2010/wordml" xmlns:w15="http://schemas.microsoft.com/office/word/2012/wordml" xmlns:w16cid="http://schemas.microsoft.com/office/word/2016/wordml/cid" xmlns:w16se="http://schemas.microsoft.com/office/word/2015/wordml/symex" xmlns:wpg="http://schemas.microsoft.com/office/word/2010/wordprocessingGroup" xmlns:wpi="http://schemas.microsoft.com/office/word/2010/wordprocessingInk" xmlns:wne="http://schemas.microsoft.com/office/word/2006/wordml" xmlns:wps="http://schemas.microsoft.com/office/word/2010/wordprocessingShape" mc:Ignorable="w14 w15 w16se w16cid wp14">
+<w:ftr xmlns:wpc="http://schemas.microsoft.com/office/word/2010/wordprocessingCanvas" xmlns:cx="http://schemas.microsoft.com/office/drawing/2014/chartex" xmlns:cx1="http://schemas.microsoft.com/office/drawing/2015/9/8/chartex" xmlns:cx2="http://schemas.microsoft.com/office/drawing/2015/10/21/chartex" xmlns:cx3="http://schemas.microsoft.com/office/drawing/2016/5/9/chartex" xmlns:cx4="http://schemas.microsoft.com/office/drawing/2016/5/10/chartex" xmlns:cx5="http://schemas.microsoft.com/office/drawing/2016/5/11/chartex" xmlns:cx6="http://schemas.microsoft.com/office/drawing/2016/5/12/chartex" xmlns:cx7="http://schemas.microsoft.com/office/drawing/2016/5/13/chartex" xmlns:cx8="http://schemas.microsoft.com/office/drawing/2016/5/14/chartex" xmlns:mc="http://schemas.openxmlformats.org/markup-compatibility/2006" xmlns:aink="http://schemas.microsoft.com/office/drawing/2016/ink" xmlns:am3d="http://schemas.microsoft.com/office/drawing/2017/model3d" xmlns:o="urn:schemas-microsoft-com:office:office" xmlns:oel="http://schemas.microsoft.com/office/2019/extlst" xmlns:r="http://schemas.openxmlformats.org/officeDocument/2006/relationships" xmlns:m="http://schemas.openxmlformats.org/officeDocument/2006/math" xmlns:v="urn:schemas-microsoft-com:vml" xmlns:wp14="http://schemas.microsoft.com/office/word/2010/wordprocessingDrawing" xmlns:wp="http://schemas.openxmlformats.org/drawingml/2006/wordprocessingDrawing" xmlns:w10="urn:schemas-microsoft-com:office:word" xmlns:w="http://schemas.openxmlformats.org/wordprocessingml/2006/main" xmlns:w14="http://schemas.microsoft.com/office/word/2010/wordml" xmlns:w15="http://schemas.microsoft.com/office/word/2012/wordml" xmlns:w16cex="http://schemas.microsoft.com/office/word/2018/wordml/cex" xmlns:w16cid="http://schemas.microsoft.com/office/word/2016/wordml/cid" xmlns:w16="http://schemas.microsoft.com/office/word/2018/wordml" xmlns:w16sdtdh="http://schemas.microsoft.com/office/word/2020/wordml/sdtdatahash" xmlns:w16se="http://schemas.microsoft.com/office/word/2015/wordml/symex" xmlns:wpg="http://schemas.microsoft.com/office/word/2010/wordprocessingGroup" xmlns:wpi="http://schemas.microsoft.com/office/word/2010/wordprocessingInk" xmlns:wne="http://schemas.microsoft.com/office/word/2006/wordml" xmlns:wps="http://schemas.microsoft.com/office/word/2010/wordprocessingShape" mc:Ignorable="w14 w15 w16se w16cid w16 w16cex w16sdtdh wp14">
   <w:p>
     <w:pPr>
       <w:pStyle w:val="Piedepgina"/>
@@ -17799,7 +17823,7 @@
 </file>
 
 <file path=word/footnotes.xml><?xml version="1.0" encoding="utf-8"?>
-<w:footnotes xmlns:wpc="http://schemas.microsoft.com/office/word/2010/wordprocessingCanvas" xmlns:cx="http://schemas.microsoft.com/office/drawing/2014/chartex" xmlns:cx1="http://schemas.microsoft.com/office/drawing/2015/9/8/chartex" xmlns:cx2="http://schemas.microsoft.com/office/drawing/2015/10/21/chartex" xmlns:cx3="http://schemas.microsoft.com/office/drawing/2016/5/9/chartex" xmlns:cx4="http://schemas.microsoft.com/office/drawing/2016/5/10/chartex" xmlns:cx5="http://schemas.microsoft.com/office/drawing/2016/5/11/chartex" xmlns:cx6="http://schemas.microsoft.com/office/drawing/2016/5/12/chartex" xmlns:cx7="http://schemas.microsoft.com/office/drawing/2016/5/13/chartex" xmlns:cx8="http://schemas.microsoft.com/office/drawing/2016/5/14/chartex" xmlns:mc="http://schemas.openxmlformats.org/markup-compatibility/2006" xmlns:aink="http://schemas.microsoft.com/office/drawing/2016/ink" xmlns:am3d="http://schemas.microsoft.com/office/drawing/2017/model3d" xmlns:o="urn:schemas-microsoft-com:office:office" xmlns:r="http://schemas.openxmlformats.org/officeDocument/2006/relationships" xmlns:m="http://schemas.openxmlformats.org/officeDocument/2006/math" xmlns:v="urn:schemas-microsoft-com:vml" xmlns:wp14="http://schemas.microsoft.com/office/word/2010/wordprocessingDrawing" xmlns:wp="http://schemas.openxmlformats.org/drawingml/2006/wordprocessingDrawing" xmlns:w10="urn:schemas-microsoft-com:office:word" xmlns:w="http://schemas.openxmlformats.org/wordprocessingml/2006/main" xmlns:w14="http://schemas.microsoft.com/office/word/2010/wordml" xmlns:w15="http://schemas.microsoft.com/office/word/2012/wordml" xmlns:w16cid="http://schemas.microsoft.com/office/word/2016/wordml/cid" xmlns:w16se="http://schemas.microsoft.com/office/word/2015/wordml/symex" xmlns:wpg="http://schemas.microsoft.com/office/word/2010/wordprocessingGroup" xmlns:wpi="http://schemas.microsoft.com/office/word/2010/wordprocessingInk" xmlns:wne="http://schemas.microsoft.com/office/word/2006/wordml" xmlns:wps="http://schemas.microsoft.com/office/word/2010/wordprocessingShape" mc:Ignorable="w14 w15 w16se w16cid wp14">
+<w:footnotes xmlns:wpc="http://schemas.microsoft.com/office/word/2010/wordprocessingCanvas" xmlns:cx="http://schemas.microsoft.com/office/drawing/2014/chartex" xmlns:cx1="http://schemas.microsoft.com/office/drawing/2015/9/8/chartex" xmlns:cx2="http://schemas.microsoft.com/office/drawing/2015/10/21/chartex" xmlns:cx3="http://schemas.microsoft.com/office/drawing/2016/5/9/chartex" xmlns:cx4="http://schemas.microsoft.com/office/drawing/2016/5/10/chartex" xmlns:cx5="http://schemas.microsoft.com/office/drawing/2016/5/11/chartex" xmlns:cx6="http://schemas.microsoft.com/office/drawing/2016/5/12/chartex" xmlns:cx7="http://schemas.microsoft.com/office/drawing/2016/5/13/chartex" xmlns:cx8="http://schemas.microsoft.com/office/drawing/2016/5/14/chartex" xmlns:mc="http://schemas.openxmlformats.org/markup-compatibility/2006" xmlns:aink="http://schemas.microsoft.com/office/drawing/2016/ink" xmlns:am3d="http://schemas.microsoft.com/office/drawing/2017/model3d" xmlns:o="urn:schemas-microsoft-com:office:office" xmlns:oel="http://schemas.microsoft.com/office/2019/extlst" xmlns:r="http://schemas.openxmlformats.org/officeDocument/2006/relationships" xmlns:m="http://schemas.openxmlformats.org/officeDocument/2006/math" xmlns:v="urn:schemas-microsoft-com:vml" xmlns:wp14="http://schemas.microsoft.com/office/word/2010/wordprocessingDrawing" xmlns:wp="http://schemas.openxmlformats.org/drawingml/2006/wordprocessingDrawing" xmlns:w10="urn:schemas-microsoft-com:office:word" xmlns:w="http://schemas.openxmlformats.org/wordprocessingml/2006/main" xmlns:w14="http://schemas.microsoft.com/office/word/2010/wordml" xmlns:w15="http://schemas.microsoft.com/office/word/2012/wordml" xmlns:w16cex="http://schemas.microsoft.com/office/word/2018/wordml/cex" xmlns:w16cid="http://schemas.microsoft.com/office/word/2016/wordml/cid" xmlns:w16="http://schemas.microsoft.com/office/word/2018/wordml" xmlns:w16sdtdh="http://schemas.microsoft.com/office/word/2020/wordml/sdtdatahash" xmlns:w16se="http://schemas.microsoft.com/office/word/2015/wordml/symex" xmlns:wpg="http://schemas.microsoft.com/office/word/2010/wordprocessingGroup" xmlns:wpi="http://schemas.microsoft.com/office/word/2010/wordprocessingInk" xmlns:wne="http://schemas.microsoft.com/office/word/2006/wordml" xmlns:wps="http://schemas.microsoft.com/office/word/2010/wordprocessingShape" mc:Ignorable="w14 w15 w16se w16cid w16 w16cex w16sdtdh wp14">
   <w:footnote w:type="separator" w:id="-1">
     <w:p>
       <w:r>
@@ -17818,7 +17842,7 @@
 </file>
 
 <file path=word/header1.xml><?xml version="1.0" encoding="utf-8"?>
-<w:hdr xmlns:wpc="http://schemas.microsoft.com/office/word/2010/wordprocessingCanvas" xmlns:cx="http://schemas.microsoft.com/office/drawing/2014/chartex" xmlns:cx1="http://schemas.microsoft.com/office/drawing/2015/9/8/chartex" xmlns:cx2="http://schemas.microsoft.com/office/drawing/2015/10/21/chartex" xmlns:cx3="http://schemas.microsoft.com/office/drawing/2016/5/9/chartex" xmlns:cx4="http://schemas.microsoft.com/office/drawing/2016/5/10/chartex" xmlns:cx5="http://schemas.microsoft.com/office/drawing/2016/5/11/chartex" xmlns:cx6="http://schemas.microsoft.com/office/drawing/2016/5/12/chartex" xmlns:cx7="http://schemas.microsoft.com/office/drawing/2016/5/13/chartex" xmlns:cx8="http://schemas.microsoft.com/office/drawing/2016/5/14/chartex" xmlns:mc="http://schemas.openxmlformats.org/markup-compatibility/2006" xmlns:aink="http://schemas.microsoft.com/office/drawing/2016/ink" xmlns:am3d="http://schemas.microsoft.com/office/drawing/2017/model3d" xmlns:o="urn:schemas-microsoft-com:office:office" xmlns:r="http://schemas.openxmlformats.org/officeDocument/2006/relationships" xmlns:m="http://schemas.openxmlformats.org/officeDocument/2006/math" xmlns:v="urn:schemas-microsoft-com:vml" xmlns:wp14="http://schemas.microsoft.com/office/word/2010/wordprocessingDrawing" xmlns:wp="http://schemas.openxmlformats.org/drawingml/2006/wordprocessingDrawing" xmlns:w10="urn:schemas-microsoft-com:office:word" xmlns:w="http://schemas.openxmlformats.org/wordprocessingml/2006/main" xmlns:w14="http://schemas.microsoft.com/office/word/2010/wordml" xmlns:w15="http://schemas.microsoft.com/office/word/2012/wordml" xmlns:w16cid="http://schemas.microsoft.com/office/word/2016/wordml/cid" xmlns:w16se="http://schemas.microsoft.com/office/word/2015/wordml/symex" xmlns:wpg="http://schemas.microsoft.com/office/word/2010/wordprocessingGroup" xmlns:wpi="http://schemas.microsoft.com/office/word/2010/wordprocessingInk" xmlns:wne="http://schemas.microsoft.com/office/word/2006/wordml" xmlns:wps="http://schemas.microsoft.com/office/word/2010/wordprocessingShape" mc:Ignorable="w14 w15 w16se w16cid wp14">
+<w:hdr xmlns:wpc="http://schemas.microsoft.com/office/word/2010/wordprocessingCanvas" xmlns:cx="http://schemas.microsoft.com/office/drawing/2014/chartex" xmlns:cx1="http://schemas.microsoft.com/office/drawing/2015/9/8/chartex" xmlns:cx2="http://schemas.microsoft.com/office/drawing/2015/10/21/chartex" xmlns:cx3="http://schemas.microsoft.com/office/drawing/2016/5/9/chartex" xmlns:cx4="http://schemas.microsoft.com/office/drawing/2016/5/10/chartex" xmlns:cx5="http://schemas.microsoft.com/office/drawing/2016/5/11/chartex" xmlns:cx6="http://schemas.microsoft.com/office/drawing/2016/5/12/chartex" xmlns:cx7="http://schemas.microsoft.com/office/drawing/2016/5/13/chartex" xmlns:cx8="http://schemas.microsoft.com/office/drawing/2016/5/14/chartex" xmlns:mc="http://schemas.openxmlformats.org/markup-compatibility/2006" xmlns:aink="http://schemas.microsoft.com/office/drawing/2016/ink" xmlns:am3d="http://schemas.microsoft.com/office/drawing/2017/model3d" xmlns:o="urn:schemas-microsoft-com:office:office" xmlns:oel="http://schemas.microsoft.com/office/2019/extlst" xmlns:r="http://schemas.openxmlformats.org/officeDocument/2006/relationships" xmlns:m="http://schemas.openxmlformats.org/officeDocument/2006/math" xmlns:v="urn:schemas-microsoft-com:vml" xmlns:wp14="http://schemas.microsoft.com/office/word/2010/wordprocessingDrawing" xmlns:wp="http://schemas.openxmlformats.org/drawingml/2006/wordprocessingDrawing" xmlns:w10="urn:schemas-microsoft-com:office:word" xmlns:w="http://schemas.openxmlformats.org/wordprocessingml/2006/main" xmlns:w14="http://schemas.microsoft.com/office/word/2010/wordml" xmlns:w15="http://schemas.microsoft.com/office/word/2012/wordml" xmlns:w16cex="http://schemas.microsoft.com/office/word/2018/wordml/cex" xmlns:w16cid="http://schemas.microsoft.com/office/word/2016/wordml/cid" xmlns:w16="http://schemas.microsoft.com/office/word/2018/wordml" xmlns:w16sdtdh="http://schemas.microsoft.com/office/word/2020/wordml/sdtdatahash" xmlns:w16se="http://schemas.microsoft.com/office/word/2015/wordml/symex" xmlns:wpg="http://schemas.microsoft.com/office/word/2010/wordprocessingGroup" xmlns:wpi="http://schemas.microsoft.com/office/word/2010/wordprocessingInk" xmlns:wne="http://schemas.microsoft.com/office/word/2006/wordml" xmlns:wps="http://schemas.microsoft.com/office/word/2010/wordprocessingShape" mc:Ignorable="w14 w15 w16se w16cid w16 w16cex w16sdtdh wp14">
   <w:p>
     <w:pPr>
       <w:pStyle w:val="Encabezado"/>
@@ -18024,7 +18048,7 @@
 </file>
 
 <file path=word/header2.xml><?xml version="1.0" encoding="utf-8"?>
-<w:hdr xmlns:wpc="http://schemas.microsoft.com/office/word/2010/wordprocessingCanvas" xmlns:cx="http://schemas.microsoft.com/office/drawing/2014/chartex" xmlns:cx1="http://schemas.microsoft.com/office/drawing/2015/9/8/chartex" xmlns:cx2="http://schemas.microsoft.com/office/drawing/2015/10/21/chartex" xmlns:cx3="http://schemas.microsoft.com/office/drawing/2016/5/9/chartex" xmlns:cx4="http://schemas.microsoft.com/office/drawing/2016/5/10/chartex" xmlns:cx5="http://schemas.microsoft.com/office/drawing/2016/5/11/chartex" xmlns:cx6="http://schemas.microsoft.com/office/drawing/2016/5/12/chartex" xmlns:cx7="http://schemas.microsoft.com/office/drawing/2016/5/13/chartex" xmlns:cx8="http://schemas.microsoft.com/office/drawing/2016/5/14/chartex" xmlns:mc="http://schemas.openxmlformats.org/markup-compatibility/2006" xmlns:aink="http://schemas.microsoft.com/office/drawing/2016/ink" xmlns:am3d="http://schemas.microsoft.com/office/drawing/2017/model3d" xmlns:o="urn:schemas-microsoft-com:office:office" xmlns:r="http://schemas.openxmlformats.org/officeDocument/2006/relationships" xmlns:m="http://schemas.openxmlformats.org/officeDocument/2006/math" xmlns:v="urn:schemas-microsoft-com:vml" xmlns:wp14="http://schemas.microsoft.com/office/word/2010/wordprocessingDrawing" xmlns:wp="http://schemas.openxmlformats.org/drawingml/2006/wordprocessingDrawing" xmlns:w10="urn:schemas-microsoft-com:office:word" xmlns:w="http://schemas.openxmlformats.org/wordprocessingml/2006/main" xmlns:w14="http://schemas.microsoft.com/office/word/2010/wordml" xmlns:w15="http://schemas.microsoft.com/office/word/2012/wordml" xmlns:w16cid="http://schemas.microsoft.com/office/word/2016/wordml/cid" xmlns:w16se="http://schemas.microsoft.com/office/word/2015/wordml/symex" xmlns:wpg="http://schemas.microsoft.com/office/word/2010/wordprocessingGroup" xmlns:wpi="http://schemas.microsoft.com/office/word/2010/wordprocessingInk" xmlns:wne="http://schemas.microsoft.com/office/word/2006/wordml" xmlns:wps="http://schemas.microsoft.com/office/word/2010/wordprocessingShape" mc:Ignorable="w14 w15 w16se w16cid wp14">
+<w:hdr xmlns:wpc="http://schemas.microsoft.com/office/word/2010/wordprocessingCanvas" xmlns:cx="http://schemas.microsoft.com/office/drawing/2014/chartex" xmlns:cx1="http://schemas.microsoft.com/office/drawing/2015/9/8/chartex" xmlns:cx2="http://schemas.microsoft.com/office/drawing/2015/10/21/chartex" xmlns:cx3="http://schemas.microsoft.com/office/drawing/2016/5/9/chartex" xmlns:cx4="http://schemas.microsoft.com/office/drawing/2016/5/10/chartex" xmlns:cx5="http://schemas.microsoft.com/office/drawing/2016/5/11/chartex" xmlns:cx6="http://schemas.microsoft.com/office/drawing/2016/5/12/chartex" xmlns:cx7="http://schemas.microsoft.com/office/drawing/2016/5/13/chartex" xmlns:cx8="http://schemas.microsoft.com/office/drawing/2016/5/14/chartex" xmlns:mc="http://schemas.openxmlformats.org/markup-compatibility/2006" xmlns:aink="http://schemas.microsoft.com/office/drawing/2016/ink" xmlns:am3d="http://schemas.microsoft.com/office/drawing/2017/model3d" xmlns:o="urn:schemas-microsoft-com:office:office" xmlns:oel="http://schemas.microsoft.com/office/2019/extlst" xmlns:r="http://schemas.openxmlformats.org/officeDocument/2006/relationships" xmlns:m="http://schemas.openxmlformats.org/officeDocument/2006/math" xmlns:v="urn:schemas-microsoft-com:vml" xmlns:wp14="http://schemas.microsoft.com/office/word/2010/wordprocessingDrawing" xmlns:wp="http://schemas.openxmlformats.org/drawingml/2006/wordprocessingDrawing" xmlns:w10="urn:schemas-microsoft-com:office:word" xmlns:w="http://schemas.openxmlformats.org/wordprocessingml/2006/main" xmlns:w14="http://schemas.microsoft.com/office/word/2010/wordml" xmlns:w15="http://schemas.microsoft.com/office/word/2012/wordml" xmlns:w16cex="http://schemas.microsoft.com/office/word/2018/wordml/cex" xmlns:w16cid="http://schemas.microsoft.com/office/word/2016/wordml/cid" xmlns:w16="http://schemas.microsoft.com/office/word/2018/wordml" xmlns:w16sdtdh="http://schemas.microsoft.com/office/word/2020/wordml/sdtdatahash" xmlns:w16se="http://schemas.microsoft.com/office/word/2015/wordml/symex" xmlns:wpg="http://schemas.microsoft.com/office/word/2010/wordprocessingGroup" xmlns:wpi="http://schemas.microsoft.com/office/word/2010/wordprocessingInk" xmlns:wne="http://schemas.microsoft.com/office/word/2006/wordml" xmlns:wps="http://schemas.microsoft.com/office/word/2010/wordprocessingShape" mc:Ignorable="w14 w15 w16se w16cid w16 w16cex w16sdtdh wp14">
   <w:p>
     <w:pPr>
       <w:pStyle w:val="Encabezado"/>
@@ -18200,7 +18224,7 @@
 </file>
 
 <file path=word/numbering.xml><?xml version="1.0" encoding="utf-8"?>
-<w:numbering xmlns:wpc="http://schemas.microsoft.com/office/word/2010/wordprocessingCanvas" xmlns:cx="http://schemas.microsoft.com/office/drawing/2014/chartex" xmlns:cx1="http://schemas.microsoft.com/office/drawing/2015/9/8/chartex" xmlns:cx2="http://schemas.microsoft.com/office/drawing/2015/10/21/chartex" xmlns:cx3="http://schemas.microsoft.com/office/drawing/2016/5/9/chartex" xmlns:cx4="http://schemas.microsoft.com/office/drawing/2016/5/10/chartex" xmlns:cx5="http://schemas.microsoft.com/office/drawing/2016/5/11/chartex" xmlns:cx6="http://schemas.microsoft.com/office/drawing/2016/5/12/chartex" xmlns:cx7="http://schemas.microsoft.com/office/drawing/2016/5/13/chartex" xmlns:cx8="http://schemas.microsoft.com/office/drawing/2016/5/14/chartex" xmlns:mc="http://schemas.openxmlformats.org/markup-compatibility/2006" xmlns:aink="http://schemas.microsoft.com/office/drawing/2016/ink" xmlns:am3d="http://schemas.microsoft.com/office/drawing/2017/model3d" xmlns:o="urn:schemas-microsoft-com:office:office" xmlns:r="http://schemas.openxmlformats.org/officeDocument/2006/relationships" xmlns:m="http://schemas.openxmlformats.org/officeDocument/2006/math" xmlns:v="urn:schemas-microsoft-com:vml" xmlns:wp14="http://schemas.microsoft.com/office/word/2010/wordprocessingDrawing" xmlns:wp="http://schemas.openxmlformats.org/drawingml/2006/wordprocessingDrawing" xmlns:w10="urn:schemas-microsoft-com:office:word" xmlns:w="http://schemas.openxmlformats.org/wordprocessingml/2006/main" xmlns:w14="http://schemas.microsoft.com/office/word/2010/wordml" xmlns:w15="http://schemas.microsoft.com/office/word/2012/wordml" xmlns:w16cid="http://schemas.microsoft.com/office/word/2016/wordml/cid" xmlns:w16se="http://schemas.microsoft.com/office/word/2015/wordml/symex" xmlns:wpg="http://schemas.microsoft.com/office/word/2010/wordprocessingGroup" xmlns:wpi="http://schemas.microsoft.com/office/word/2010/wordprocessingInk" xmlns:wne="http://schemas.microsoft.com/office/word/2006/wordml" xmlns:wps="http://schemas.microsoft.com/office/word/2010/wordprocessingShape" mc:Ignorable="w14 w15 w16se w16cid wp14">
+<w:numbering xmlns:wpc="http://schemas.microsoft.com/office/word/2010/wordprocessingCanvas" xmlns:cx="http://schemas.microsoft.com/office/drawing/2014/chartex" xmlns:cx1="http://schemas.microsoft.com/office/drawing/2015/9/8/chartex" xmlns:cx2="http://schemas.microsoft.com/office/drawing/2015/10/21/chartex" xmlns:cx3="http://schemas.microsoft.com/office/drawing/2016/5/9/chartex" xmlns:cx4="http://schemas.microsoft.com/office/drawing/2016/5/10/chartex" xmlns:cx5="http://schemas.microsoft.com/office/drawing/2016/5/11/chartex" xmlns:cx6="http://schemas.microsoft.com/office/drawing/2016/5/12/chartex" xmlns:cx7="http://schemas.microsoft.com/office/drawing/2016/5/13/chartex" xmlns:cx8="http://schemas.microsoft.com/office/drawing/2016/5/14/chartex" xmlns:mc="http://schemas.openxmlformats.org/markup-compatibility/2006" xmlns:aink="http://schemas.microsoft.com/office/drawing/2016/ink" xmlns:am3d="http://schemas.microsoft.com/office/drawing/2017/model3d" xmlns:o="urn:schemas-microsoft-com:office:office" xmlns:oel="http://schemas.microsoft.com/office/2019/extlst" xmlns:r="http://schemas.openxmlformats.org/officeDocument/2006/relationships" xmlns:m="http://schemas.openxmlformats.org/officeDocument/2006/math" xmlns:v="urn:schemas-microsoft-com:vml" xmlns:wp14="http://schemas.microsoft.com/office/word/2010/wordprocessingDrawing" xmlns:wp="http://schemas.openxmlformats.org/drawingml/2006/wordprocessingDrawing" xmlns:w10="urn:schemas-microsoft-com:office:word" xmlns:w="http://schemas.openxmlformats.org/wordprocessingml/2006/main" xmlns:w14="http://schemas.microsoft.com/office/word/2010/wordml" xmlns:w15="http://schemas.microsoft.com/office/word/2012/wordml" xmlns:w16cex="http://schemas.microsoft.com/office/word/2018/wordml/cex" xmlns:w16cid="http://schemas.microsoft.com/office/word/2016/wordml/cid" xmlns:w16="http://schemas.microsoft.com/office/word/2018/wordml" xmlns:w16sdtdh="http://schemas.microsoft.com/office/word/2020/wordml/sdtdatahash" xmlns:w16se="http://schemas.microsoft.com/office/word/2015/wordml/symex" xmlns:wpg="http://schemas.microsoft.com/office/word/2010/wordprocessingGroup" xmlns:wpi="http://schemas.microsoft.com/office/word/2010/wordprocessingInk" xmlns:wne="http://schemas.microsoft.com/office/word/2006/wordml" xmlns:wps="http://schemas.microsoft.com/office/word/2010/wordprocessingShape" mc:Ignorable="w14 w15 w16se w16cid w16 w16cex w16sdtdh wp14">
   <w:abstractNum w:abstractNumId="0" w15:restartNumberingAfterBreak="0">
     <w:nsid w:val="198B0EE1"/>
     <w:multiLevelType w:val="multilevel"/>
@@ -18827,32 +18851,32 @@
       </w:rPr>
     </w:lvl>
   </w:abstractNum>
-  <w:num w:numId="1">
+  <w:num w:numId="1" w16cid:durableId="946887540">
     <w:abstractNumId w:val="4"/>
   </w:num>
-  <w:num w:numId="2">
+  <w:num w:numId="2" w16cid:durableId="124785680">
     <w:abstractNumId w:val="0"/>
   </w:num>
-  <w:num w:numId="3">
+  <w:num w:numId="3" w16cid:durableId="701706057">
     <w:abstractNumId w:val="6"/>
   </w:num>
-  <w:num w:numId="4">
+  <w:num w:numId="4" w16cid:durableId="819661699">
     <w:abstractNumId w:val="2"/>
   </w:num>
-  <w:num w:numId="5">
+  <w:num w:numId="5" w16cid:durableId="381711144">
     <w:abstractNumId w:val="3"/>
   </w:num>
-  <w:num w:numId="6">
+  <w:num w:numId="6" w16cid:durableId="1240411465">
     <w:abstractNumId w:val="5"/>
   </w:num>
-  <w:num w:numId="7">
+  <w:num w:numId="7" w16cid:durableId="383599345">
     <w:abstractNumId w:val="1"/>
   </w:num>
 </w:numbering>
 </file>
 
 <file path=word/styles.xml><?xml version="1.0" encoding="utf-8"?>
-<w:styles xmlns:mc="http://schemas.openxmlformats.org/markup-compatibility/2006" xmlns:r="http://schemas.openxmlformats.org/officeDocument/2006/relationships" xmlns:w="http://schemas.openxmlformats.org/wordprocessingml/2006/main" xmlns:w14="http://schemas.microsoft.com/office/word/2010/wordml" xmlns:w15="http://schemas.microsoft.com/office/word/2012/wordml" xmlns:w16cid="http://schemas.microsoft.com/office/word/2016/wordml/cid" xmlns:w16se="http://schemas.microsoft.com/office/word/2015/wordml/symex" mc:Ignorable="w14 w15 w16se w16cid">
+<w:styles xmlns:mc="http://schemas.openxmlformats.org/markup-compatibility/2006" xmlns:r="http://schemas.openxmlformats.org/officeDocument/2006/relationships" xmlns:w="http://schemas.openxmlformats.org/wordprocessingml/2006/main" xmlns:w14="http://schemas.microsoft.com/office/word/2010/wordml" xmlns:w15="http://schemas.microsoft.com/office/word/2012/wordml" xmlns:w16cex="http://schemas.microsoft.com/office/word/2018/wordml/cex" xmlns:w16cid="http://schemas.microsoft.com/office/word/2016/wordml/cid" xmlns:w16="http://schemas.microsoft.com/office/word/2018/wordml" xmlns:w16sdtdh="http://schemas.microsoft.com/office/word/2020/wordml/sdtdatahash" xmlns:w16se="http://schemas.microsoft.com/office/word/2015/wordml/symex" mc:Ignorable="w14 w15 w16se w16cid w16 w16cex w16sdtdh">
   <w:docDefaults>
     <w:rPrDefault>
       <w:rPr>
@@ -18862,7 +18886,7 @@
     </w:rPrDefault>
     <w:pPrDefault/>
   </w:docDefaults>
-  <w:latentStyles w:defLockedState="0" w:defUIPriority="0" w:defSemiHidden="0" w:defUnhideWhenUsed="0" w:defQFormat="0" w:count="375">
+  <w:latentStyles w:defLockedState="0" w:defUIPriority="0" w:defSemiHidden="0" w:defUnhideWhenUsed="0" w:defQFormat="0" w:count="376">
     <w:lsdException w:name="Normal" w:qFormat="1"/>
     <w:lsdException w:name="heading 1" w:qFormat="1"/>
     <w:lsdException w:name="heading 2" w:qFormat="1"/>
@@ -18881,7 +18905,6 @@
     <w:lsdException w:name="Strong" w:qFormat="1"/>
     <w:lsdException w:name="Emphasis" w:qFormat="1"/>
     <w:lsdException w:name="HTML Variable" w:semiHidden="1" w:unhideWhenUsed="1"/>
-    <w:lsdException w:name="Normal Table" w:semiHidden="1" w:unhideWhenUsed="1"/>
     <w:lsdException w:name="Outline List 3" w:semiHidden="1" w:unhideWhenUsed="1"/>
     <w:lsdException w:name="Table Simple 1" w:semiHidden="1" w:unhideWhenUsed="1"/>
     <w:lsdException w:name="Table Simple 2" w:semiHidden="1" w:unhideWhenUsed="1"/>
@@ -18924,9 +18947,7 @@
     <w:lsdException w:name="Table Subtle 2" w:semiHidden="1" w:unhideWhenUsed="1"/>
     <w:lsdException w:name="Table Web 1" w:semiHidden="1" w:unhideWhenUsed="1"/>
     <w:lsdException w:name="Table Web 2" w:semiHidden="1" w:unhideWhenUsed="1"/>
-    <w:lsdException w:name="Table Web 3" w:semiHidden="1" w:unhideWhenUsed="1"/>
     <w:lsdException w:name="Balloon Text" w:semiHidden="1" w:unhideWhenUsed="1"/>
-    <w:lsdException w:name="Table Theme" w:semiHidden="1" w:unhideWhenUsed="1"/>
     <w:lsdException w:name="Placeholder Text" w:semiHidden="1" w:uiPriority="99"/>
     <w:lsdException w:name="No Spacing" w:uiPriority="1" w:qFormat="1"/>
     <w:lsdException w:name="Light Shading" w:uiPriority="60"/>
@@ -19146,6 +19167,7 @@
     <w:lsdException w:name="Smart Hyperlink" w:semiHidden="1" w:uiPriority="99" w:unhideWhenUsed="1"/>
     <w:lsdException w:name="Hashtag" w:semiHidden="1" w:uiPriority="99" w:unhideWhenUsed="1"/>
     <w:lsdException w:name="Unresolved Mention" w:semiHidden="1" w:uiPriority="99" w:unhideWhenUsed="1"/>
+    <w:lsdException w:name="Smart Link" w:semiHidden="1" w:uiPriority="99" w:unhideWhenUsed="1"/>
   </w:latentStyles>
   <w:style w:type="paragraph" w:default="1" w:styleId="Normal">
     <w:name w:val="Normal"/>

</xml_diff>